<commit_message>
Added title to group report
</commit_message>
<xml_diff>
--- a/TeamPart_G06.docx
+++ b/TeamPart_G06.docx
@@ -4,6 +4,7 @@
   <w:body>
     <w:p>
       <w:pPr>
+        <w:jc w:val="center"/>
         <w:rPr>
           <w:rFonts w:ascii="Arial" w:hAnsi="Arial" w:cs="Arial"/>
           <w:b/>
@@ -22,9 +23,11 @@
           <w:szCs w:val="22"/>
           <w:u w:val="single"/>
         </w:rPr>
-        <w:t xml:space="preserve">Team </w:t>
-      </w:r>
-      <w:r>
+        <w:t>Team 6 Group Report</w:t>
+      </w:r>
+    </w:p>
+    <w:p>
+      <w:pPr>
         <w:rPr>
           <w:rFonts w:ascii="Arial" w:hAnsi="Arial" w:cs="Arial"/>
           <w:b/>
@@ -33,8 +36,7 @@
           <w:szCs w:val="22"/>
           <w:u w:val="single"/>
         </w:rPr>
-        <w:t>Organisation</w:t>
-      </w:r>
+      </w:pPr>
       <w:r>
         <w:rPr>
           <w:rFonts w:ascii="Arial" w:hAnsi="Arial" w:cs="Arial"/>
@@ -44,7 +46,18 @@
           <w:szCs w:val="22"/>
           <w:u w:val="single"/>
         </w:rPr>
-        <w:t>:</w:t>
+        <w:t xml:space="preserve">Team </w:t>
+      </w:r>
+      <w:r>
+        <w:rPr>
+          <w:rFonts w:ascii="Arial" w:hAnsi="Arial" w:cs="Arial"/>
+          <w:b/>
+          <w:bCs/>
+          <w:sz w:val="22"/>
+          <w:szCs w:val="22"/>
+          <w:u w:val="single"/>
+        </w:rPr>
+        <w:t>Organisation:</w:t>
       </w:r>
     </w:p>
     <w:p>
@@ -185,7 +198,7 @@
     <w:tbl>
       <w:tblPr>
         <w:tblStyle w:val="TableGrid"/>
-        <w:tblpPr w:leftFromText="180" w:rightFromText="180" w:horzAnchor="margin" w:tblpY="548"/>
+        <w:tblpPr w:leftFromText="180" w:rightFromText="180" w:vertAnchor="page" w:horzAnchor="margin" w:tblpY="2451"/>
         <w:tblW w:w="5000" w:type="pct"/>
         <w:tblLook w:val="04A0" w:firstRow="1" w:lastRow="0" w:firstColumn="1" w:lastColumn="0" w:noHBand="0" w:noVBand="1"/>
       </w:tblPr>
@@ -1187,7 +1200,6 @@
           <w:szCs w:val="22"/>
           <w:u w:val="single"/>
         </w:rPr>
-        <w:lastRenderedPageBreak/>
         <w:t xml:space="preserve">Team </w:t>
       </w:r>
       <w:r>
@@ -1704,25 +1716,7 @@
                 <w:sz w:val="22"/>
                 <w:szCs w:val="22"/>
               </w:rPr>
-              <w:t>GROUP6/blob/main/</w:t>
-            </w:r>
-            <w:proofErr w:type="spellStart"/>
-            <w:r>
-              <w:rPr>
-                <w:rFonts w:ascii="Arial" w:hAnsi="Arial" w:cs="Arial"/>
-                <w:sz w:val="22"/>
-                <w:szCs w:val="22"/>
-              </w:rPr>
-              <w:t>MeetingNotes</w:t>
-            </w:r>
-            <w:proofErr w:type="spellEnd"/>
-            <w:r>
-              <w:rPr>
-                <w:rFonts w:ascii="Arial" w:hAnsi="Arial" w:cs="Arial"/>
-                <w:sz w:val="22"/>
-                <w:szCs w:val="22"/>
-              </w:rPr>
-              <w:t>/MeetingNotes1</w:t>
+              <w:t>GROUP6/blob/main/MeetingNotes/MeetingNotes1</w:t>
             </w:r>
           </w:p>
         </w:tc>
@@ -4110,7 +4104,20 @@
           <w:lang w:eastAsia="en-GB"/>
           <w14:ligatures w14:val="none"/>
         </w:rPr>
-        <w:t xml:space="preserve"> our drafts, diagrams and final versions upon </w:t>
+        <w:t xml:space="preserve"> our drafts, diagrams and final versions </w:t>
+      </w:r>
+      <w:r>
+        <w:rPr>
+          <w:rFonts w:ascii="Arial" w:eastAsia="Times New Roman" w:hAnsi="Arial" w:cs="Arial"/>
+          <w:color w:val="000000"/>
+          <w:kern w:val="0"/>
+          <w:sz w:val="22"/>
+          <w:szCs w:val="22"/>
+          <w:lang w:eastAsia="en-GB"/>
+          <w14:ligatures w14:val="none"/>
+        </w:rPr>
+        <w:lastRenderedPageBreak/>
+        <w:t xml:space="preserve">upon </w:t>
       </w:r>
       <w:r>
         <w:rPr>
@@ -4194,20 +4201,7 @@
           <w:lang w:eastAsia="en-GB"/>
           <w14:ligatures w14:val="none"/>
         </w:rPr>
-        <w:t xml:space="preserve"> creating them on time and assigning the </w:t>
-      </w:r>
-      <w:r>
-        <w:rPr>
-          <w:rFonts w:ascii="Arial" w:eastAsia="Times New Roman" w:hAnsi="Arial" w:cs="Arial"/>
-          <w:color w:val="000000"/>
-          <w:kern w:val="0"/>
-          <w:sz w:val="22"/>
-          <w:szCs w:val="22"/>
-          <w:lang w:eastAsia="en-GB"/>
-          <w14:ligatures w14:val="none"/>
-        </w:rPr>
-        <w:lastRenderedPageBreak/>
-        <w:t xml:space="preserve">duties </w:t>
+        <w:t xml:space="preserve"> creating them on time and assigning the duties </w:t>
       </w:r>
       <w:r>
         <w:rPr>
@@ -5666,7 +5660,7 @@
           <w:lang w:eastAsia="en-GB"/>
           <w14:ligatures w14:val="none"/>
         </w:rPr>
-        <w:t xml:space="preserve">The reason why we decided to work on task 4b (which was a team activity to make a diagram which required everyone’s subsystem) together in-person instead of setting the project up on GitHub and working on it one-by-one was because half of our members were </w:t>
+        <w:t xml:space="preserve">The reason why we decided to work on task 4b (which was a team activity to make a diagram which required everyone’s subsystem) together in-person instead of setting the </w:t>
       </w:r>
       <w:r>
         <w:rPr>
@@ -5679,7 +5673,7 @@
           <w14:ligatures w14:val="none"/>
         </w:rPr>
         <w:lastRenderedPageBreak/>
-        <w:t>having major problems with papyrus (which are documented in the meeting notes). The group tried to get the problem fixed themselves and by contacting university staff but were unable to get it working with stability. However, even though it was hard work and required everyone to show up together for a long time (over 7 hours) we managed to make a relevant and systematically correct architecture diagram (to the best of our abilities) for our whole system in one sitting</w:t>
+        <w:t>project up on GitHub and working on it one-by-one was because half of our members were having major problems with papyrus (which are documented in the meeting notes). The group tried to get the problem fixed themselves and by contacting university staff but were unable to get it working with stability. However, even though it was hard work and required everyone to show up together for a long time (over 7 hours) we managed to make a relevant and systematically correct architecture diagram (to the best of our abilities) for our whole system in one sitting</w:t>
       </w:r>
       <w:r>
         <w:rPr>
@@ -6605,7 +6599,7 @@
           <w:u w:val="single"/>
         </w:rPr>
         <w:drawing>
-          <wp:inline distT="0" distB="0" distL="0" distR="0" wp14:anchorId="5F2D4FF2" wp14:editId="09C2D3C5">
+          <wp:inline distT="0" distB="0" distL="0" distR="0" wp14:anchorId="5F2D4FF2" wp14:editId="63BD9DDB">
             <wp:extent cx="5725160" cy="3585845"/>
             <wp:effectExtent l="0" t="0" r="8890" b="0"/>
             <wp:docPr id="1708873141" name="Picture 1"/>
@@ -6812,7 +6806,6 @@
                 <w:szCs w:val="22"/>
               </w:rPr>
             </w:pPr>
-            <w:proofErr w:type="spellStart"/>
             <w:r>
               <w:rPr>
                 <w:rFonts w:ascii="Arial" w:hAnsi="Arial" w:cs="Arial"/>
@@ -6821,7 +6814,6 @@
               </w:rPr>
               <w:t>MembershipManagementHandler</w:t>
             </w:r>
-            <w:proofErr w:type="spellEnd"/>
           </w:p>
         </w:tc>
       </w:tr>
@@ -6964,7 +6956,6 @@
                 <w:szCs w:val="22"/>
               </w:rPr>
             </w:pPr>
-            <w:proofErr w:type="spellStart"/>
             <w:r>
               <w:rPr>
                 <w:rFonts w:ascii="Arial" w:hAnsi="Arial" w:cs="Arial"/>
@@ -6973,7 +6964,6 @@
               </w:rPr>
               <w:t>IManageMembership</w:t>
             </w:r>
-            <w:proofErr w:type="spellEnd"/>
           </w:p>
         </w:tc>
       </w:tr>
@@ -7016,52 +7006,14 @@
                 <w:szCs w:val="22"/>
               </w:rPr>
             </w:pPr>
-            <w:proofErr w:type="spellStart"/>
-            <w:r>
-              <w:rPr>
-                <w:rFonts w:ascii="Arial" w:hAnsi="Arial" w:cs="Arial"/>
-                <w:sz w:val="22"/>
-                <w:szCs w:val="22"/>
-              </w:rPr>
-              <w:t>ApproveMembershipRequest</w:t>
-            </w:r>
-            <w:proofErr w:type="spellEnd"/>
-            <w:r>
-              <w:rPr>
-                <w:rFonts w:ascii="Arial" w:hAnsi="Arial" w:cs="Arial"/>
-                <w:sz w:val="22"/>
-                <w:szCs w:val="22"/>
-              </w:rPr>
-              <w:t xml:space="preserve">, </w:t>
-            </w:r>
-            <w:proofErr w:type="spellStart"/>
-            <w:r>
-              <w:rPr>
-                <w:rFonts w:ascii="Arial" w:hAnsi="Arial" w:cs="Arial"/>
-                <w:sz w:val="22"/>
-                <w:szCs w:val="22"/>
-              </w:rPr>
-              <w:t>ApproveRegistrationDataUpdateRequest</w:t>
-            </w:r>
-            <w:proofErr w:type="spellEnd"/>
-            <w:r>
-              <w:rPr>
-                <w:rFonts w:ascii="Arial" w:hAnsi="Arial" w:cs="Arial"/>
-                <w:sz w:val="22"/>
-                <w:szCs w:val="22"/>
-              </w:rPr>
-              <w:t xml:space="preserve">, </w:t>
-            </w:r>
-            <w:proofErr w:type="spellStart"/>
-            <w:r>
-              <w:rPr>
-                <w:rFonts w:ascii="Arial" w:hAnsi="Arial" w:cs="Arial"/>
-                <w:sz w:val="22"/>
-                <w:szCs w:val="22"/>
-              </w:rPr>
-              <w:t>ApproveTerminationRequest</w:t>
-            </w:r>
-            <w:proofErr w:type="spellEnd"/>
+            <w:r>
+              <w:rPr>
+                <w:rFonts w:ascii="Arial" w:hAnsi="Arial" w:cs="Arial"/>
+                <w:sz w:val="22"/>
+                <w:szCs w:val="22"/>
+              </w:rPr>
+              <w:t>ApproveMembershipRequest, ApproveRegistrationDataUpdateRequest, ApproveTerminationRequest</w:t>
+            </w:r>
           </w:p>
         </w:tc>
       </w:tr>
@@ -7124,7 +7076,6 @@
                 <w:szCs w:val="22"/>
               </w:rPr>
             </w:pPr>
-            <w:proofErr w:type="spellStart"/>
             <w:r>
               <w:rPr>
                 <w:rFonts w:ascii="Arial" w:hAnsi="Arial" w:cs="Arial"/>
@@ -7133,7 +7084,6 @@
               </w:rPr>
               <w:t>EventManagementHandler</w:t>
             </w:r>
-            <w:proofErr w:type="spellEnd"/>
           </w:p>
         </w:tc>
       </w:tr>
@@ -7276,7 +7226,6 @@
                 <w:szCs w:val="22"/>
               </w:rPr>
             </w:pPr>
-            <w:proofErr w:type="spellStart"/>
             <w:r>
               <w:rPr>
                 <w:rFonts w:ascii="Arial" w:hAnsi="Arial" w:cs="Arial"/>
@@ -7285,7 +7234,6 @@
               </w:rPr>
               <w:t>IManageEvent</w:t>
             </w:r>
-            <w:proofErr w:type="spellEnd"/>
           </w:p>
         </w:tc>
       </w:tr>
@@ -7328,52 +7276,14 @@
                 <w:szCs w:val="22"/>
               </w:rPr>
             </w:pPr>
-            <w:proofErr w:type="spellStart"/>
-            <w:r>
-              <w:rPr>
-                <w:rFonts w:ascii="Arial" w:hAnsi="Arial" w:cs="Arial"/>
-                <w:sz w:val="22"/>
-                <w:szCs w:val="22"/>
-              </w:rPr>
-              <w:t>CreateEventRequest</w:t>
-            </w:r>
-            <w:proofErr w:type="spellEnd"/>
-            <w:r>
-              <w:rPr>
-                <w:rFonts w:ascii="Arial" w:hAnsi="Arial" w:cs="Arial"/>
-                <w:sz w:val="22"/>
-                <w:szCs w:val="22"/>
-              </w:rPr>
-              <w:t xml:space="preserve">, </w:t>
-            </w:r>
-            <w:proofErr w:type="spellStart"/>
-            <w:r>
-              <w:rPr>
-                <w:rFonts w:ascii="Arial" w:hAnsi="Arial" w:cs="Arial"/>
-                <w:sz w:val="22"/>
-                <w:szCs w:val="22"/>
-              </w:rPr>
-              <w:t>UpdateEventRequest</w:t>
-            </w:r>
-            <w:proofErr w:type="spellEnd"/>
-            <w:r>
-              <w:rPr>
-                <w:rFonts w:ascii="Arial" w:hAnsi="Arial" w:cs="Arial"/>
-                <w:sz w:val="22"/>
-                <w:szCs w:val="22"/>
-              </w:rPr>
-              <w:t xml:space="preserve">, </w:t>
-            </w:r>
-            <w:proofErr w:type="spellStart"/>
-            <w:r>
-              <w:rPr>
-                <w:rFonts w:ascii="Arial" w:hAnsi="Arial" w:cs="Arial"/>
-                <w:sz w:val="22"/>
-                <w:szCs w:val="22"/>
-              </w:rPr>
-              <w:t>PostAnnouncementRequest</w:t>
-            </w:r>
-            <w:proofErr w:type="spellEnd"/>
+            <w:r>
+              <w:rPr>
+                <w:rFonts w:ascii="Arial" w:hAnsi="Arial" w:cs="Arial"/>
+                <w:sz w:val="22"/>
+                <w:szCs w:val="22"/>
+              </w:rPr>
+              <w:t>CreateEventRequest, UpdateEventRequest, PostAnnouncementRequest</w:t>
+            </w:r>
           </w:p>
         </w:tc>
       </w:tr>
@@ -7926,7 +7836,6 @@
                 <w:szCs w:val="22"/>
               </w:rPr>
             </w:pPr>
-            <w:proofErr w:type="spellStart"/>
             <w:r>
               <w:rPr>
                 <w:rFonts w:ascii="Arial" w:hAnsi="Arial" w:cs="Arial"/>
@@ -7935,7 +7844,6 @@
               </w:rPr>
               <w:t>IManageMembership</w:t>
             </w:r>
-            <w:proofErr w:type="spellEnd"/>
           </w:p>
         </w:tc>
       </w:tr>
@@ -10373,7 +10281,6 @@
                 <w:szCs w:val="22"/>
               </w:rPr>
             </w:pPr>
-            <w:proofErr w:type="spellStart"/>
             <w:proofErr w:type="gramStart"/>
             <w:r>
               <w:rPr>
@@ -10381,18 +10288,8 @@
                 <w:sz w:val="22"/>
                 <w:szCs w:val="22"/>
               </w:rPr>
-              <w:t>makeAnnouncement</w:t>
-            </w:r>
-            <w:proofErr w:type="spellEnd"/>
-            <w:r>
-              <w:rPr>
-                <w:rFonts w:ascii="Arial" w:hAnsi="Arial" w:cs="Arial"/>
-                <w:sz w:val="22"/>
-                <w:szCs w:val="22"/>
-              </w:rPr>
-              <w:t>(</w:t>
-            </w:r>
-            <w:proofErr w:type="spellStart"/>
+              <w:t>makeAnnouncement(</w:t>
+            </w:r>
             <w:proofErr w:type="gramEnd"/>
             <w:r>
               <w:rPr>
@@ -10400,16 +10297,7 @@
                 <w:sz w:val="22"/>
                 <w:szCs w:val="22"/>
               </w:rPr>
-              <w:t>request_type</w:t>
-            </w:r>
-            <w:proofErr w:type="spellEnd"/>
-            <w:r>
-              <w:rPr>
-                <w:rFonts w:ascii="Arial" w:hAnsi="Arial" w:cs="Arial"/>
-                <w:sz w:val="22"/>
-                <w:szCs w:val="22"/>
-              </w:rPr>
-              <w:t>: String, data: string, id: int)</w:t>
+              <w:t>request_type: String, data: string, id: int)</w:t>
             </w:r>
           </w:p>
         </w:tc>
@@ -10606,7 +10494,6 @@
                 <w:szCs w:val="22"/>
               </w:rPr>
             </w:pPr>
-            <w:proofErr w:type="spellStart"/>
             <w:r>
               <w:rPr>
                 <w:rFonts w:ascii="Arial" w:hAnsi="Arial" w:cs="Arial"/>
@@ -10615,7 +10502,6 @@
               </w:rPr>
               <w:t>IManageParticipation</w:t>
             </w:r>
-            <w:proofErr w:type="spellEnd"/>
           </w:p>
         </w:tc>
       </w:tr>
@@ -11019,7 +10905,6 @@
                 <w:szCs w:val="22"/>
               </w:rPr>
             </w:pPr>
-            <w:proofErr w:type="spellStart"/>
             <w:proofErr w:type="gramStart"/>
             <w:r>
               <w:rPr>
@@ -11027,16 +10912,7 @@
                 <w:sz w:val="22"/>
                 <w:szCs w:val="22"/>
               </w:rPr>
-              <w:t>unionEndorse</w:t>
-            </w:r>
-            <w:proofErr w:type="spellEnd"/>
-            <w:r>
-              <w:rPr>
-                <w:rFonts w:ascii="Arial" w:hAnsi="Arial" w:cs="Arial"/>
-                <w:sz w:val="22"/>
-                <w:szCs w:val="22"/>
-              </w:rPr>
-              <w:t>(</w:t>
+              <w:t>unionEndorse(</w:t>
             </w:r>
             <w:proofErr w:type="gramEnd"/>
             <w:r>
@@ -11653,7 +11529,6 @@
                 <w:szCs w:val="22"/>
               </w:rPr>
             </w:pPr>
-            <w:proofErr w:type="spellStart"/>
             <w:proofErr w:type="gramStart"/>
             <w:r>
               <w:rPr>
@@ -11661,16 +11536,7 @@
                 <w:sz w:val="22"/>
                 <w:szCs w:val="22"/>
               </w:rPr>
-              <w:t>setData</w:t>
-            </w:r>
-            <w:proofErr w:type="spellEnd"/>
-            <w:r>
-              <w:rPr>
-                <w:rFonts w:ascii="Arial" w:hAnsi="Arial" w:cs="Arial"/>
-                <w:sz w:val="22"/>
-                <w:szCs w:val="22"/>
-              </w:rPr>
-              <w:t>(</w:t>
+              <w:t>setData(</w:t>
             </w:r>
             <w:proofErr w:type="gramEnd"/>
             <w:r>
@@ -12515,7 +12381,6 @@
                 <w:szCs w:val="22"/>
               </w:rPr>
             </w:pPr>
-            <w:proofErr w:type="spellStart"/>
             <w:proofErr w:type="gramStart"/>
             <w:r>
               <w:rPr>
@@ -12523,16 +12388,7 @@
                 <w:sz w:val="22"/>
                 <w:szCs w:val="22"/>
               </w:rPr>
-              <w:t>setData</w:t>
-            </w:r>
-            <w:proofErr w:type="spellEnd"/>
-            <w:r>
-              <w:rPr>
-                <w:rFonts w:ascii="Arial" w:hAnsi="Arial" w:cs="Arial"/>
-                <w:sz w:val="22"/>
-                <w:szCs w:val="22"/>
-              </w:rPr>
-              <w:t>(</w:t>
+              <w:t>setData(</w:t>
             </w:r>
             <w:proofErr w:type="gramEnd"/>
             <w:r>
@@ -12779,7 +12635,6 @@
                 <w:szCs w:val="22"/>
               </w:rPr>
             </w:pPr>
-            <w:proofErr w:type="spellStart"/>
             <w:r>
               <w:rPr>
                 <w:rFonts w:ascii="Arial" w:hAnsi="Arial" w:cs="Arial"/>
@@ -12788,7 +12643,6 @@
               </w:rPr>
               <w:t>EventGuiManagement</w:t>
             </w:r>
-            <w:proofErr w:type="spellEnd"/>
           </w:p>
         </w:tc>
       </w:tr>
@@ -12931,34 +12785,14 @@
                 <w:szCs w:val="22"/>
               </w:rPr>
             </w:pPr>
-            <w:proofErr w:type="spellStart"/>
-            <w:r>
-              <w:rPr>
-                <w:rFonts w:ascii="Arial" w:hAnsi="Arial" w:cs="Arial"/>
-                <w:sz w:val="22"/>
-                <w:szCs w:val="22"/>
-              </w:rPr>
-              <w:t>IAuthorization</w:t>
-            </w:r>
-            <w:proofErr w:type="spellEnd"/>
-            <w:r>
-              <w:rPr>
-                <w:rFonts w:ascii="Arial" w:hAnsi="Arial" w:cs="Arial"/>
-                <w:sz w:val="22"/>
-                <w:szCs w:val="22"/>
-              </w:rPr>
-              <w:t xml:space="preserve">, </w:t>
-            </w:r>
-            <w:proofErr w:type="spellStart"/>
-            <w:r>
-              <w:rPr>
-                <w:rFonts w:ascii="Arial" w:hAnsi="Arial" w:cs="Arial"/>
-                <w:sz w:val="22"/>
-                <w:szCs w:val="22"/>
-              </w:rPr>
-              <w:t>Istorage</w:t>
-            </w:r>
-            <w:proofErr w:type="spellEnd"/>
+            <w:r>
+              <w:rPr>
+                <w:rFonts w:ascii="Arial" w:hAnsi="Arial" w:cs="Arial"/>
+                <w:sz w:val="22"/>
+                <w:szCs w:val="22"/>
+              </w:rPr>
+              <w:t>IAuthorization, Istorage</w:t>
+            </w:r>
           </w:p>
         </w:tc>
       </w:tr>
@@ -13001,7 +12835,6 @@
                 <w:szCs w:val="22"/>
               </w:rPr>
             </w:pPr>
-            <w:proofErr w:type="spellStart"/>
             <w:r>
               <w:rPr>
                 <w:rFonts w:ascii="Arial" w:hAnsi="Arial" w:cs="Arial"/>
@@ -13010,7 +12843,6 @@
               </w:rPr>
               <w:t>IEventManagement</w:t>
             </w:r>
-            <w:proofErr w:type="spellEnd"/>
           </w:p>
         </w:tc>
       </w:tr>
@@ -13075,7 +12907,6 @@
                 <w:szCs w:val="22"/>
               </w:rPr>
             </w:pPr>
-            <w:proofErr w:type="spellStart"/>
             <w:r>
               <w:rPr>
                 <w:rFonts w:ascii="Arial" w:hAnsi="Arial" w:cs="Arial"/>
@@ -13084,7 +12915,6 @@
               </w:rPr>
               <w:t>EventPromotionManagement</w:t>
             </w:r>
-            <w:proofErr w:type="spellEnd"/>
           </w:p>
         </w:tc>
       </w:tr>
@@ -13227,7 +13057,6 @@
                 <w:szCs w:val="22"/>
               </w:rPr>
             </w:pPr>
-            <w:proofErr w:type="spellStart"/>
             <w:r>
               <w:rPr>
                 <w:rFonts w:ascii="Arial" w:hAnsi="Arial" w:cs="Arial"/>
@@ -13236,7 +13065,6 @@
               </w:rPr>
               <w:t>Istorage</w:t>
             </w:r>
-            <w:proofErr w:type="spellEnd"/>
           </w:p>
         </w:tc>
       </w:tr>
@@ -13279,7 +13107,6 @@
                 <w:szCs w:val="22"/>
               </w:rPr>
             </w:pPr>
-            <w:proofErr w:type="spellStart"/>
             <w:r>
               <w:rPr>
                 <w:rFonts w:ascii="Arial" w:hAnsi="Arial" w:cs="Arial"/>
@@ -13288,7 +13115,6 @@
               </w:rPr>
               <w:t>PromotionUpload</w:t>
             </w:r>
-            <w:proofErr w:type="spellEnd"/>
           </w:p>
         </w:tc>
       </w:tr>
@@ -13355,7 +13181,6 @@
                 <w:szCs w:val="22"/>
               </w:rPr>
             </w:pPr>
-            <w:proofErr w:type="spellStart"/>
             <w:r>
               <w:rPr>
                 <w:rFonts w:ascii="Arial" w:hAnsi="Arial" w:cs="Arial"/>
@@ -13366,7 +13191,6 @@
               </w:rPr>
               <w:t>EvevntRegistrationManagement</w:t>
             </w:r>
-            <w:proofErr w:type="spellEnd"/>
           </w:p>
         </w:tc>
       </w:tr>
@@ -13559,7 +13383,6 @@
                 <w:szCs w:val="22"/>
               </w:rPr>
             </w:pPr>
-            <w:proofErr w:type="spellStart"/>
             <w:r>
               <w:rPr>
                 <w:rFonts w:ascii="Arial" w:hAnsi="Arial" w:cs="Arial"/>
@@ -13568,7 +13391,6 @@
               </w:rPr>
               <w:t>RegistrationService</w:t>
             </w:r>
-            <w:proofErr w:type="spellEnd"/>
           </w:p>
         </w:tc>
       </w:tr>
@@ -13679,7 +13501,6 @@
                 <w:szCs w:val="22"/>
               </w:rPr>
             </w:pPr>
-            <w:proofErr w:type="spellStart"/>
             <w:r>
               <w:rPr>
                 <w:rFonts w:ascii="Arial" w:hAnsi="Arial" w:cs="Arial"/>
@@ -13690,7 +13511,6 @@
               </w:rPr>
               <w:t>NotificationManagement</w:t>
             </w:r>
-            <w:proofErr w:type="spellEnd"/>
           </w:p>
         </w:tc>
       </w:tr>
@@ -13833,7 +13653,6 @@
                 <w:szCs w:val="22"/>
               </w:rPr>
             </w:pPr>
-            <w:proofErr w:type="spellStart"/>
             <w:r>
               <w:rPr>
                 <w:rFonts w:ascii="Arial" w:hAnsi="Arial" w:cs="Arial"/>
@@ -13842,7 +13661,6 @@
               </w:rPr>
               <w:t>Inotification</w:t>
             </w:r>
-            <w:proofErr w:type="spellEnd"/>
           </w:p>
         </w:tc>
       </w:tr>
@@ -13885,7 +13703,6 @@
                 <w:szCs w:val="22"/>
               </w:rPr>
             </w:pPr>
-            <w:proofErr w:type="spellStart"/>
             <w:r>
               <w:rPr>
                 <w:rFonts w:ascii="Arial" w:hAnsi="Arial" w:cs="Arial"/>
@@ -13894,7 +13711,6 @@
               </w:rPr>
               <w:t>ValidationService</w:t>
             </w:r>
-            <w:proofErr w:type="spellEnd"/>
           </w:p>
         </w:tc>
       </w:tr>
@@ -14113,7 +13929,6 @@
                 <w:szCs w:val="22"/>
               </w:rPr>
             </w:pPr>
-            <w:proofErr w:type="spellStart"/>
             <w:r>
               <w:rPr>
                 <w:rFonts w:ascii="Arial" w:hAnsi="Arial" w:cs="Arial"/>
@@ -14122,7 +13937,6 @@
               </w:rPr>
               <w:t>Inotification</w:t>
             </w:r>
-            <w:proofErr w:type="spellEnd"/>
           </w:p>
         </w:tc>
       </w:tr>
@@ -14165,34 +13979,14 @@
                 <w:szCs w:val="22"/>
               </w:rPr>
             </w:pPr>
-            <w:proofErr w:type="spellStart"/>
-            <w:r>
-              <w:rPr>
-                <w:rFonts w:ascii="Arial" w:hAnsi="Arial" w:cs="Arial"/>
-                <w:sz w:val="22"/>
-                <w:szCs w:val="22"/>
-              </w:rPr>
-              <w:t>Istorage</w:t>
-            </w:r>
-            <w:proofErr w:type="spellEnd"/>
-            <w:r>
-              <w:rPr>
-                <w:rFonts w:ascii="Arial" w:hAnsi="Arial" w:cs="Arial"/>
-                <w:sz w:val="22"/>
-                <w:szCs w:val="22"/>
-              </w:rPr>
-              <w:t xml:space="preserve">, </w:t>
-            </w:r>
-            <w:proofErr w:type="spellStart"/>
-            <w:r>
-              <w:rPr>
-                <w:rFonts w:ascii="Arial" w:hAnsi="Arial" w:cs="Arial"/>
-                <w:sz w:val="22"/>
-                <w:szCs w:val="22"/>
-              </w:rPr>
-              <w:t>IAuthorization</w:t>
-            </w:r>
-            <w:proofErr w:type="spellEnd"/>
+            <w:r>
+              <w:rPr>
+                <w:rFonts w:ascii="Arial" w:hAnsi="Arial" w:cs="Arial"/>
+                <w:sz w:val="22"/>
+                <w:szCs w:val="22"/>
+              </w:rPr>
+              <w:t>Istorage, IAuthorization</w:t>
+            </w:r>
           </w:p>
         </w:tc>
       </w:tr>
@@ -14226,16 +14020,7 @@
           <w:szCs w:val="22"/>
           <w:u w:val="single"/>
         </w:rPr>
-        <w:t>Components</w:t>
-      </w:r>
-      <w:r>
-        <w:rPr>
-          <w:rFonts w:ascii="Arial" w:hAnsi="Arial" w:cs="Arial"/>
-          <w:sz w:val="22"/>
-          <w:szCs w:val="22"/>
-          <w:u w:val="single"/>
-        </w:rPr>
-        <w:t>:</w:t>
+        <w:t>Components:</w:t>
       </w:r>
     </w:p>
     <w:p>
@@ -15632,6 +15417,7 @@
   <w:style w:type="character" w:default="1" w:styleId="DefaultParagraphFont">
     <w:name w:val="Default Paragraph Font"/>
     <w:uiPriority w:val="1"/>
+    <w:semiHidden/>
     <w:unhideWhenUsed/>
   </w:style>
   <w:style w:type="table" w:default="1" w:styleId="TableNormal">

</xml_diff>